<commit_message>
add one line :)
</commit_message>
<xml_diff>
--- a/User-Mode/docs/Security Research and Development Framework.docx
+++ b/User-Mode/docs/Security Research and Development Framework.docx
@@ -1629,7 +1629,7 @@
                     <a:blip r:embed="rId9" cstate="print">
                       <a:extLst>
                         <a:ext uri="{28A0092B-C50C-407E-A947-70E740481C1C}">
-                          <a14:useLocalDpi xmlns="" xmlns:wpc="http://schemas.microsoft.com/office/word/2010/wordprocessingCanvas" xmlns:mc="http://schemas.openxmlformats.org/markup-compatibility/2006" xmlns:o="urn:schemas-microsoft-com:office:office" xmlns:v="urn:schemas-microsoft-com:vml" xmlns:wp14="http://schemas.microsoft.com/office/word/2010/wordprocessingDrawing" xmlns:w10="urn:schemas-microsoft-com:office:word" xmlns:w="http://schemas.openxmlformats.org/wordprocessingml/2006/main" xmlns:w14="http://schemas.microsoft.com/office/word/2010/wordml" xmlns:wpg="http://schemas.microsoft.com/office/word/2010/wordprocessingGroup" xmlns:wpi="http://schemas.microsoft.com/office/word/2010/wordprocessingInk" xmlns:wps="http://schemas.microsoft.com/office/word/2010/wordprocessingShape" xmlns:a14="http://schemas.microsoft.com/office/drawing/2010/main" val="0"/>
+                          <a14:useLocalDpi xmlns:a14="http://schemas.microsoft.com/office/drawing/2010/main" xmlns:wps="http://schemas.microsoft.com/office/word/2010/wordprocessingShape" xmlns:wpi="http://schemas.microsoft.com/office/word/2010/wordprocessingInk" xmlns:wpg="http://schemas.microsoft.com/office/word/2010/wordprocessingGroup" xmlns:w14="http://schemas.microsoft.com/office/word/2010/wordml" xmlns:w="http://schemas.openxmlformats.org/wordprocessingml/2006/main" xmlns:w10="urn:schemas-microsoft-com:office:word" xmlns:wp14="http://schemas.microsoft.com/office/word/2010/wordprocessingDrawing" xmlns:v="urn:schemas-microsoft-com:vml" xmlns:o="urn:schemas-microsoft-com:office:office" xmlns:mc="http://schemas.openxmlformats.org/markup-compatibility/2006" xmlns:wpc="http://schemas.microsoft.com/office/word/2010/wordprocessingCanvas" xmlns="" val="0"/>
                         </a:ext>
                       </a:extLst>
                     </a:blip>
@@ -3862,7 +3862,7 @@
                     <a:blip r:embed="rId10" cstate="print">
                       <a:extLst>
                         <a:ext uri="{28A0092B-C50C-407E-A947-70E740481C1C}">
-                          <a14:useLocalDpi xmlns="" xmlns:wpc="http://schemas.microsoft.com/office/word/2010/wordprocessingCanvas" xmlns:mc="http://schemas.openxmlformats.org/markup-compatibility/2006" xmlns:o="urn:schemas-microsoft-com:office:office" xmlns:v="urn:schemas-microsoft-com:vml" xmlns:wp14="http://schemas.microsoft.com/office/word/2010/wordprocessingDrawing" xmlns:w10="urn:schemas-microsoft-com:office:word" xmlns:w="http://schemas.openxmlformats.org/wordprocessingml/2006/main" xmlns:w14="http://schemas.microsoft.com/office/word/2010/wordml" xmlns:wpg="http://schemas.microsoft.com/office/word/2010/wordprocessingGroup" xmlns:wpi="http://schemas.microsoft.com/office/word/2010/wordprocessingInk" xmlns:wps="http://schemas.microsoft.com/office/word/2010/wordprocessingShape" xmlns:a14="http://schemas.microsoft.com/office/drawing/2010/main" val="0"/>
+                          <a14:useLocalDpi xmlns:a14="http://schemas.microsoft.com/office/drawing/2010/main" xmlns:wps="http://schemas.microsoft.com/office/word/2010/wordprocessingShape" xmlns:wpi="http://schemas.microsoft.com/office/word/2010/wordprocessingInk" xmlns:wpg="http://schemas.microsoft.com/office/word/2010/wordprocessingGroup" xmlns:w14="http://schemas.microsoft.com/office/word/2010/wordml" xmlns:w="http://schemas.openxmlformats.org/wordprocessingml/2006/main" xmlns:w10="urn:schemas-microsoft-com:office:word" xmlns:wp14="http://schemas.microsoft.com/office/word/2010/wordprocessingDrawing" xmlns:v="urn:schemas-microsoft-com:vml" xmlns:o="urn:schemas-microsoft-com:office:office" xmlns:mc="http://schemas.openxmlformats.org/markup-compatibility/2006" xmlns:wpc="http://schemas.microsoft.com/office/word/2010/wordprocessingCanvas" xmlns="" val="0"/>
                         </a:ext>
                       </a:extLst>
                     </a:blip>
@@ -4409,7 +4409,7 @@
                     <a:blip r:embed="rId11" cstate="print">
                       <a:extLst>
                         <a:ext uri="{BEBA8EAE-BF5A-486C-A8C5-ECC9F3942E4B}">
-                          <a14:imgProps xmlns="" xmlns:wpc="http://schemas.microsoft.com/office/word/2010/wordprocessingCanvas" xmlns:mc="http://schemas.openxmlformats.org/markup-compatibility/2006" xmlns:o="urn:schemas-microsoft-com:office:office" xmlns:v="urn:schemas-microsoft-com:vml" xmlns:wp14="http://schemas.microsoft.com/office/word/2010/wordprocessingDrawing" xmlns:w10="urn:schemas-microsoft-com:office:word" xmlns:w="http://schemas.openxmlformats.org/wordprocessingml/2006/main" xmlns:w14="http://schemas.microsoft.com/office/word/2010/wordml" xmlns:wpg="http://schemas.microsoft.com/office/word/2010/wordprocessingGroup" xmlns:wpi="http://schemas.microsoft.com/office/word/2010/wordprocessingInk" xmlns:wps="http://schemas.microsoft.com/office/word/2010/wordprocessingShape" xmlns:a14="http://schemas.microsoft.com/office/drawing/2010/main">
+                          <a14:imgProps xmlns:a14="http://schemas.microsoft.com/office/drawing/2010/main" xmlns:wps="http://schemas.microsoft.com/office/word/2010/wordprocessingShape" xmlns:wpi="http://schemas.microsoft.com/office/word/2010/wordprocessingInk" xmlns:wpg="http://schemas.microsoft.com/office/word/2010/wordprocessingGroup" xmlns:w14="http://schemas.microsoft.com/office/word/2010/wordml" xmlns:w="http://schemas.openxmlformats.org/wordprocessingml/2006/main" xmlns:w10="urn:schemas-microsoft-com:office:word" xmlns:wp14="http://schemas.microsoft.com/office/word/2010/wordprocessingDrawing" xmlns:v="urn:schemas-microsoft-com:vml" xmlns:o="urn:schemas-microsoft-com:office:office" xmlns:mc="http://schemas.openxmlformats.org/markup-compatibility/2006" xmlns:wpc="http://schemas.microsoft.com/office/word/2010/wordprocessingCanvas" xmlns="">
                             <a14:imgLayer r:embed="rId13">
                               <a14:imgEffect>
                                 <a14:saturation sat="0"/>
@@ -4418,7 +4418,7 @@
                           </a14:imgProps>
                         </a:ext>
                         <a:ext uri="{28A0092B-C50C-407E-A947-70E740481C1C}">
-                          <a14:useLocalDpi xmlns="" xmlns:wpc="http://schemas.microsoft.com/office/word/2010/wordprocessingCanvas" xmlns:mc="http://schemas.openxmlformats.org/markup-compatibility/2006" xmlns:o="urn:schemas-microsoft-com:office:office" xmlns:v="urn:schemas-microsoft-com:vml" xmlns:wp14="http://schemas.microsoft.com/office/word/2010/wordprocessingDrawing" xmlns:w10="urn:schemas-microsoft-com:office:word" xmlns:w="http://schemas.openxmlformats.org/wordprocessingml/2006/main" xmlns:w14="http://schemas.microsoft.com/office/word/2010/wordml" xmlns:wpg="http://schemas.microsoft.com/office/word/2010/wordprocessingGroup" xmlns:wpi="http://schemas.microsoft.com/office/word/2010/wordprocessingInk" xmlns:wps="http://schemas.microsoft.com/office/word/2010/wordprocessingShape" xmlns:a14="http://schemas.microsoft.com/office/drawing/2010/main" val="0"/>
+                          <a14:useLocalDpi xmlns:a14="http://schemas.microsoft.com/office/drawing/2010/main" xmlns:wps="http://schemas.microsoft.com/office/word/2010/wordprocessingShape" xmlns:wpi="http://schemas.microsoft.com/office/word/2010/wordprocessingInk" xmlns:wpg="http://schemas.microsoft.com/office/word/2010/wordprocessingGroup" xmlns:w14="http://schemas.microsoft.com/office/word/2010/wordml" xmlns:w="http://schemas.openxmlformats.org/wordprocessingml/2006/main" xmlns:w10="urn:schemas-microsoft-com:office:word" xmlns:wp14="http://schemas.microsoft.com/office/word/2010/wordprocessingDrawing" xmlns:v="urn:schemas-microsoft-com:vml" xmlns:o="urn:schemas-microsoft-com:office:office" xmlns:mc="http://schemas.openxmlformats.org/markup-compatibility/2006" xmlns:wpc="http://schemas.microsoft.com/office/word/2010/wordprocessingCanvas" xmlns="" val="0"/>
                         </a:ext>
                       </a:extLst>
                     </a:blip>
@@ -7446,7 +7446,7 @@
             <w:sz w:val="22"/>
             <w:szCs w:val="22"/>
           </w:rPr>
-          <w:t>http://code.google.com/p/srdf/</w:t>
+          <w:t>https://github.com/AmrThabet/winSRDF</w:t>
         </w:r>
       </w:hyperlink>
     </w:p>
@@ -7685,14 +7685,14 @@
 
 <file path=word/endnotes.xml><?xml version="1.0" encoding="utf-8"?>
 <w:endnotes xmlns:ve="http://schemas.openxmlformats.org/markup-compatibility/2006" xmlns:o="urn:schemas-microsoft-com:office:office" xmlns:r="http://schemas.openxmlformats.org/officeDocument/2006/relationships" xmlns:m="http://schemas.openxmlformats.org/officeDocument/2006/math" xmlns:v="urn:schemas-microsoft-com:vml" xmlns:wp="http://schemas.openxmlformats.org/drawingml/2006/wordprocessingDrawing" xmlns:w10="urn:schemas-microsoft-com:office:word" xmlns:w="http://schemas.openxmlformats.org/wordprocessingml/2006/main" xmlns:wne="http://schemas.microsoft.com/office/word/2006/wordml">
-  <w:endnote w:type="separator" w:id="-1">
+  <w:endnote w:type="separator" w:id="0">
     <w:p>
       <w:r>
         <w:separator/>
       </w:r>
     </w:p>
   </w:endnote>
-  <w:endnote w:type="continuationSeparator" w:id="0">
+  <w:endnote w:type="continuationSeparator" w:id="1">
     <w:p>
       <w:r>
         <w:continuationSeparator/>
@@ -7792,14 +7792,14 @@
 
 <file path=word/footnotes.xml><?xml version="1.0" encoding="utf-8"?>
 <w:footnotes xmlns:ve="http://schemas.openxmlformats.org/markup-compatibility/2006" xmlns:o="urn:schemas-microsoft-com:office:office" xmlns:r="http://schemas.openxmlformats.org/officeDocument/2006/relationships" xmlns:m="http://schemas.openxmlformats.org/officeDocument/2006/math" xmlns:v="urn:schemas-microsoft-com:vml" xmlns:wp="http://schemas.openxmlformats.org/drawingml/2006/wordprocessingDrawing" xmlns:w10="urn:schemas-microsoft-com:office:word" xmlns:w="http://schemas.openxmlformats.org/wordprocessingml/2006/main" xmlns:wne="http://schemas.microsoft.com/office/word/2006/wordml">
-  <w:footnote w:type="separator" w:id="-1">
+  <w:footnote w:type="separator" w:id="0">
     <w:p>
       <w:r>
         <w:separator/>
       </w:r>
     </w:p>
   </w:footnote>
-  <w:footnote w:type="continuationSeparator" w:id="0">
+  <w:footnote w:type="continuationSeparator" w:id="1">
     <w:p>
       <w:r>
         <w:continuationSeparator/>
@@ -11138,6 +11138,7 @@
   <w:style w:type="character" w:default="1" w:styleId="DefaultParagraphFont">
     <w:name w:val="Default Paragraph Font"/>
     <w:uiPriority w:val="1"/>
+    <w:semiHidden/>
     <w:unhideWhenUsed/>
   </w:style>
   <w:style w:type="table" w:default="1" w:styleId="TableNormal">

</xml_diff>